<commit_message>
Dokumentacija dopunjena rezultatima profajliranja koda
</commit_message>
<xml_diff>
--- a/Geometrijski_Algoritmi/docs/ga06_presekPravougaonika.docx
+++ b/Geometrijski_Algoritmi/docs/ga06_presekPravougaonika.docx
@@ -6303,7 +6303,7 @@
     <w:p>
       <w:pPr>
         <w:pStyle w:val="normal0"/>
-        <w:spacing w:before="200" w:after="120" w:line="360" w:lineRule="auto"/>
+        <w:spacing w:before="200" w:after="200" w:line="360" w:lineRule="auto"/>
         <w:ind w:left="-14"/>
         <w:jc w:val="both"/>
         <w:rPr>
@@ -6407,7 +6407,6 @@
         <w:rPr>
           <w:rFonts w:ascii="Times New Roman" w:eastAsia="Open Sans" w:hAnsi="Times New Roman" w:cs="Times New Roman"/>
           <w:noProof/>
-          <w:lang/>
         </w:rPr>
         <w:t xml:space="preserve"> Svaki </w:t>
       </w:r>
@@ -6415,7 +6414,6 @@
         <w:rPr>
           <w:rFonts w:ascii="Times New Roman" w:eastAsia="Open Sans" w:hAnsi="Times New Roman" w:cs="Times New Roman"/>
           <w:noProof/>
-          <w:lang/>
         </w:rPr>
         <w:t xml:space="preserve">od </w:t>
       </w:r>
@@ -6423,7 +6421,6 @@
         <w:rPr>
           <w:rFonts w:ascii="Times New Roman" w:eastAsia="Open Sans" w:hAnsi="Times New Roman" w:cs="Times New Roman"/>
           <w:noProof/>
-          <w:lang/>
         </w:rPr>
         <w:t>test</w:t>
       </w:r>
@@ -6431,7 +6428,6 @@
         <w:rPr>
           <w:rFonts w:ascii="Times New Roman" w:eastAsia="Open Sans" w:hAnsi="Times New Roman" w:cs="Times New Roman"/>
           <w:noProof/>
-          <w:lang/>
         </w:rPr>
         <w:t>ova</w:t>
       </w:r>
@@ -6439,7 +6435,6 @@
         <w:rPr>
           <w:rFonts w:ascii="Times New Roman" w:eastAsia="Open Sans" w:hAnsi="Times New Roman" w:cs="Times New Roman"/>
           <w:noProof/>
-          <w:lang/>
         </w:rPr>
         <w:t xml:space="preserve"> je </w:t>
       </w:r>
@@ -6447,7 +6442,6 @@
         <w:rPr>
           <w:rFonts w:ascii="Times New Roman" w:eastAsia="Open Sans" w:hAnsi="Times New Roman" w:cs="Times New Roman"/>
           <w:noProof/>
-          <w:lang/>
         </w:rPr>
         <w:t xml:space="preserve">napisan </w:t>
       </w:r>
@@ -6455,7 +6449,6 @@
         <w:rPr>
           <w:rFonts w:ascii="Times New Roman" w:eastAsia="Open Sans" w:hAnsi="Times New Roman" w:cs="Times New Roman"/>
           <w:noProof/>
-          <w:lang/>
         </w:rPr>
         <w:t xml:space="preserve">u skladu sa paradigmom (šablonom) AAA (engl. </w:t>
       </w:r>
@@ -6464,7 +6457,6 @@
           <w:rFonts w:ascii="Times New Roman" w:eastAsia="Open Sans" w:hAnsi="Times New Roman" w:cs="Times New Roman"/>
           <w:i/>
           <w:noProof/>
-          <w:lang/>
         </w:rPr>
         <w:t>arrange-act-assert</w:t>
       </w:r>
@@ -6472,7 +6464,6 @@
         <w:rPr>
           <w:rFonts w:ascii="Times New Roman" w:eastAsia="Open Sans" w:hAnsi="Times New Roman" w:cs="Times New Roman"/>
           <w:noProof/>
-          <w:lang/>
         </w:rPr>
         <w:t xml:space="preserve">), koja podrazumeva </w:t>
       </w:r>
@@ -6480,7 +6471,6 @@
         <w:rPr>
           <w:rFonts w:ascii="Times New Roman" w:eastAsia="Open Sans" w:hAnsi="Times New Roman" w:cs="Times New Roman"/>
           <w:noProof/>
-          <w:lang/>
         </w:rPr>
         <w:t>implementaciju</w:t>
       </w:r>
@@ -6488,7 +6478,6 @@
         <w:rPr>
           <w:rFonts w:ascii="Times New Roman" w:eastAsia="Open Sans" w:hAnsi="Times New Roman" w:cs="Times New Roman"/>
           <w:noProof/>
-          <w:lang/>
         </w:rPr>
         <w:t xml:space="preserve"> iz </w:t>
       </w:r>
@@ -6496,7 +6485,6 @@
         <w:rPr>
           <w:rFonts w:ascii="Times New Roman" w:eastAsia="Open Sans" w:hAnsi="Times New Roman" w:cs="Times New Roman"/>
           <w:noProof/>
-          <w:lang/>
         </w:rPr>
         <w:t>tri dela – postavljanj</w:t>
       </w:r>
@@ -6504,7 +6492,6 @@
         <w:rPr>
           <w:rFonts w:ascii="Times New Roman" w:eastAsia="Open Sans" w:hAnsi="Times New Roman" w:cs="Times New Roman"/>
           <w:noProof/>
-          <w:lang/>
         </w:rPr>
         <w:t>a</w:t>
       </w:r>
@@ -6512,7 +6499,6 @@
         <w:rPr>
           <w:rFonts w:ascii="Times New Roman" w:eastAsia="Open Sans" w:hAnsi="Times New Roman" w:cs="Times New Roman"/>
           <w:noProof/>
-          <w:lang/>
         </w:rPr>
         <w:t xml:space="preserve"> podataka, izračunavanj</w:t>
       </w:r>
@@ -6520,7 +6506,6 @@
         <w:rPr>
           <w:rFonts w:ascii="Times New Roman" w:eastAsia="Open Sans" w:hAnsi="Times New Roman" w:cs="Times New Roman"/>
           <w:noProof/>
-          <w:lang/>
         </w:rPr>
         <w:t>a i</w:t>
       </w:r>
@@ -6528,7 +6513,6 @@
         <w:rPr>
           <w:rFonts w:ascii="Times New Roman" w:eastAsia="Open Sans" w:hAnsi="Times New Roman" w:cs="Times New Roman"/>
           <w:noProof/>
-          <w:lang/>
         </w:rPr>
         <w:t xml:space="preserve"> prover</w:t>
       </w:r>
@@ -6536,7 +6520,6 @@
         <w:rPr>
           <w:rFonts w:ascii="Times New Roman" w:eastAsia="Open Sans" w:hAnsi="Times New Roman" w:cs="Times New Roman"/>
           <w:noProof/>
-          <w:lang/>
         </w:rPr>
         <w:t>e</w:t>
       </w:r>
@@ -6544,7 +6527,6 @@
         <w:rPr>
           <w:rFonts w:ascii="Times New Roman" w:eastAsia="Open Sans" w:hAnsi="Times New Roman" w:cs="Times New Roman"/>
           <w:noProof/>
-          <w:lang/>
         </w:rPr>
         <w:t xml:space="preserve"> </w:t>
       </w:r>
@@ -6552,7 +6534,6 @@
         <w:rPr>
           <w:rFonts w:ascii="Times New Roman" w:eastAsia="Open Sans" w:hAnsi="Times New Roman" w:cs="Times New Roman"/>
           <w:noProof/>
-          <w:lang/>
         </w:rPr>
         <w:t>ispunjenosti očekivanja</w:t>
       </w:r>
@@ -6560,7 +6541,6 @@
         <w:rPr>
           <w:rFonts w:ascii="Times New Roman" w:eastAsia="Open Sans" w:hAnsi="Times New Roman" w:cs="Times New Roman"/>
           <w:noProof/>
-          <w:lang/>
         </w:rPr>
         <w:t>.</w:t>
       </w:r>
@@ -8114,7 +8094,7 @@
     <w:p>
       <w:pPr>
         <w:pStyle w:val="Caption"/>
-        <w:spacing w:before="120"/>
+        <w:spacing w:before="120" w:after="360"/>
         <w:jc w:val="center"/>
         <w:rPr>
           <w:rFonts w:ascii="Times New Roman" w:hAnsi="Times New Roman" w:cs="Times New Roman"/>
@@ -8216,6 +8196,206 @@
           <w:lang w:val="sr-Latn-CS"/>
         </w:rPr>
         <w:t xml:space="preserve"> Prikaz napisanih jediničnih testova za klasu PresekPravougaonika</w:t>
+      </w:r>
+    </w:p>
+    <w:p>
+      <w:pPr>
+        <w:pStyle w:val="normal0"/>
+        <w:spacing w:before="200" w:after="120" w:line="360" w:lineRule="auto"/>
+        <w:ind w:left="-14"/>
+        <w:jc w:val="both"/>
+        <w:rPr>
+          <w:rFonts w:ascii="Times New Roman" w:eastAsia="Oswald" w:hAnsi="Times New Roman" w:cs="Times New Roman"/>
+          <w:noProof/>
+          <w:color w:val="B45F06"/>
+          <w:sz w:val="28"/>
+          <w:szCs w:val="28"/>
+          <w:lang/>
+        </w:rPr>
+      </w:pPr>
+      <w:r>
+        <w:rPr>
+          <w:rFonts w:ascii="Times New Roman" w:eastAsia="Open Sans" w:hAnsi="Times New Roman" w:cs="Times New Roman"/>
+          <w:noProof/>
+          <w:lang w:val="sr-Latn-CS"/>
+        </w:rPr>
+        <w:t xml:space="preserve">Uz testove je pokrenuto i nekoliko alata za profajliranje, koji su pomogli u </w:t>
+      </w:r>
+      <w:r>
+        <w:rPr>
+          <w:rFonts w:ascii="Times New Roman" w:eastAsia="Open Sans" w:hAnsi="Times New Roman" w:cs="Times New Roman"/>
+          <w:noProof/>
+          <w:lang w:val="sr-Latn-CS"/>
+        </w:rPr>
+        <w:t xml:space="preserve">strožoj </w:t>
+      </w:r>
+      <w:r>
+        <w:rPr>
+          <w:rFonts w:ascii="Times New Roman" w:eastAsia="Open Sans" w:hAnsi="Times New Roman" w:cs="Times New Roman"/>
+          <w:noProof/>
+          <w:lang w:val="sr-Latn-CS"/>
+        </w:rPr>
+        <w:t>proceni učinkovitosti testiranja, kao i same testirane implementacije. Prvi od njih su alati iz paketa Valgrind. Pomoću njih je pokazano da nema problema u radu sa memor</w:t>
+      </w:r>
+      <w:r>
+        <w:rPr>
+          <w:rFonts w:ascii="Times New Roman" w:eastAsia="Open Sans" w:hAnsi="Times New Roman" w:cs="Times New Roman"/>
+          <w:noProof/>
+          <w:lang w:val="sr-Latn-CS"/>
+        </w:rPr>
+        <w:t>ijom (kako hipom, tako</w:t>
+      </w:r>
+      <w:r>
+        <w:rPr>
+          <w:rFonts w:ascii="Times New Roman" w:eastAsia="Open Sans" w:hAnsi="Times New Roman" w:cs="Times New Roman"/>
+          <w:noProof/>
+          <w:lang w:val="sr-Latn-CS"/>
+        </w:rPr>
+        <w:t xml:space="preserve"> stekom), nitima ili kešom</w:t>
+      </w:r>
+      <w:r>
+        <w:rPr>
+          <w:rFonts w:ascii="Times New Roman" w:eastAsia="Open Sans" w:hAnsi="Times New Roman" w:cs="Times New Roman"/>
+          <w:noProof/>
+          <w:lang w:val="sr-Latn-CS"/>
+        </w:rPr>
+        <w:t xml:space="preserve"> prilikom izvršavanja</w:t>
+      </w:r>
+      <w:r>
+        <w:rPr>
+          <w:rFonts w:ascii="Times New Roman" w:eastAsia="Open Sans" w:hAnsi="Times New Roman" w:cs="Times New Roman"/>
+          <w:noProof/>
+          <w:lang w:val="sr-Latn-CS"/>
+        </w:rPr>
+        <w:t>.</w:t>
+      </w:r>
+      <w:r>
+        <w:rPr>
+          <w:rFonts w:ascii="Times New Roman" w:eastAsia="Open Sans" w:hAnsi="Times New Roman" w:cs="Times New Roman"/>
+          <w:noProof/>
+          <w:lang w:val="sr-Latn-CS"/>
+        </w:rPr>
+        <w:t xml:space="preserve"> Drugi alat jeste gcov, odnosno njegova grafička verzija LCOV, koji služi za izračunavanje pokrivenosti koda testovima. Pomoću njega je pokazano da navedeni skup od osam testova pokriva visokih 92 </w:t>
+      </w:r>
+      <w:r>
+        <w:rPr>
+          <w:rFonts w:ascii="Times New Roman" w:eastAsia="Open Sans" w:hAnsi="Times New Roman" w:cs="Times New Roman"/>
+          <w:noProof/>
+          <w:lang w:val="sr-Latn-CS"/>
+        </w:rPr>
+        <w:t>%</w:t>
+      </w:r>
+      <w:r>
+        <w:rPr>
+          <w:rFonts w:ascii="Times New Roman" w:eastAsia="Open Sans" w:hAnsi="Times New Roman" w:cs="Times New Roman"/>
+          <w:noProof/>
+          <w:lang w:val="sr-Latn-CS"/>
+        </w:rPr>
+        <w:t xml:space="preserve"> </w:t>
+      </w:r>
+      <w:r>
+        <w:rPr>
+          <w:rFonts w:ascii="Times New Roman" w:eastAsia="Open Sans" w:hAnsi="Times New Roman" w:cs="Times New Roman"/>
+          <w:noProof/>
+          <w:lang w:val="sr-Latn-CS"/>
+        </w:rPr>
+        <w:t>linija</w:t>
+      </w:r>
+      <w:r>
+        <w:rPr>
+          <w:rFonts w:ascii="Times New Roman" w:eastAsia="Open Sans" w:hAnsi="Times New Roman" w:cs="Times New Roman"/>
+          <w:noProof/>
+          <w:lang w:val="sr-Latn-CS"/>
+        </w:rPr>
+        <w:t xml:space="preserve"> koda</w:t>
+      </w:r>
+      <w:r>
+        <w:rPr>
+          <w:rFonts w:ascii="Times New Roman" w:eastAsia="Open Sans" w:hAnsi="Times New Roman" w:cs="Times New Roman"/>
+          <w:noProof/>
+          <w:lang w:val="sr-Latn-CS"/>
+        </w:rPr>
+        <w:t xml:space="preserve">, pri čemu </w:t>
+      </w:r>
+      <w:r>
+        <w:rPr>
+          <w:rFonts w:ascii="Times New Roman" w:eastAsia="Open Sans" w:hAnsi="Times New Roman" w:cs="Times New Roman"/>
+          <w:noProof/>
+          <w:lang w:val="sr-Latn-CS"/>
+        </w:rPr>
+        <w:t xml:space="preserve">nepokrivenih 8 % isključivo </w:t>
+      </w:r>
+      <w:r>
+        <w:rPr>
+          <w:rFonts w:ascii="Times New Roman" w:eastAsia="Open Sans" w:hAnsi="Times New Roman" w:cs="Times New Roman"/>
+          <w:noProof/>
+          <w:lang w:val="sr-Latn-CS"/>
+        </w:rPr>
+        <w:t>čini</w:t>
+      </w:r>
+      <w:r>
+        <w:rPr>
+          <w:rFonts w:ascii="Times New Roman" w:eastAsia="Open Sans" w:hAnsi="Times New Roman" w:cs="Times New Roman"/>
+          <w:noProof/>
+          <w:lang w:val="sr-Latn-CS"/>
+        </w:rPr>
+        <w:t xml:space="preserve"> crtanje algoritma. Ono</w:t>
+      </w:r>
+      <w:r>
+        <w:rPr>
+          <w:rFonts w:ascii="Times New Roman" w:eastAsia="Open Sans" w:hAnsi="Times New Roman" w:cs="Times New Roman"/>
+          <w:noProof/>
+          <w:lang w:val="sr-Latn-CS"/>
+        </w:rPr>
+        <w:t xml:space="preserve"> se ne sprovodi u toku testiranja, ali je iz upotrebe aplikacije jasno d</w:t>
+      </w:r>
+      <w:r>
+        <w:rPr>
+          <w:rFonts w:ascii="Times New Roman" w:eastAsia="Open Sans" w:hAnsi="Times New Roman" w:cs="Times New Roman"/>
+          <w:noProof/>
+          <w:lang w:val="sr-Latn-CS"/>
+        </w:rPr>
+        <w:t xml:space="preserve">a radi u skladu sa očekivanjima. Jednaka je pokrivenost funkcija, iz istog razloga. Pokrivenost grana je nešto niža, oko dve trećine, ali to je donekle i očekivano, pošto se veliki broj grana odnosi na slučajeve koje u suštini nema potrebe simulirati, kao što je npr. slučaj da </w:t>
+      </w:r>
+      <w:r>
+        <w:rPr>
+          <w:rFonts w:ascii="Times New Roman" w:eastAsia="Open Sans" w:hAnsi="Times New Roman" w:cs="Times New Roman"/>
+          <w:noProof/>
+          <w:lang w:val="sr-Latn-CS"/>
+        </w:rPr>
+        <w:t xml:space="preserve">neka alokacija </w:t>
+      </w:r>
+      <w:r>
+        <w:rPr>
+          <w:rFonts w:ascii="Times New Roman" w:eastAsia="Open Sans" w:hAnsi="Times New Roman" w:cs="Times New Roman"/>
+          <w:noProof/>
+          <w:lang w:val="sr-Latn-CS"/>
+        </w:rPr>
+        <w:t xml:space="preserve">izbaci izuzetak. </w:t>
+      </w:r>
+      <w:r>
+        <w:rPr>
+          <w:rFonts w:ascii="Times New Roman" w:eastAsia="Open Sans" w:hAnsi="Times New Roman" w:cs="Times New Roman"/>
+          <w:noProof/>
+          <w:lang w:val="sr-Latn-CS"/>
+        </w:rPr>
+        <w:t>U takvim trenu</w:t>
+      </w:r>
+      <w:r>
+        <w:rPr>
+          <w:rFonts w:ascii="Times New Roman" w:eastAsia="Open Sans" w:hAnsi="Times New Roman" w:cs="Times New Roman"/>
+          <w:noProof/>
+          <w:lang w:val="sr-Latn-CS"/>
+        </w:rPr>
+        <w:t xml:space="preserve">cima je, ipak, </w:t>
+      </w:r>
+      <w:r>
+        <w:rPr>
+          <w:rFonts w:ascii="Times New Roman" w:eastAsia="Open Sans" w:hAnsi="Times New Roman" w:cs="Times New Roman"/>
+          <w:noProof/>
+          <w:lang w:val="sr-Latn-CS"/>
+        </w:rPr>
+        <w:t>sasvim u redu da program padne bez ikakvog pokušaja oporavka ili izveštaja šta se dogodilo.</w:t>
       </w:r>
     </w:p>
     <w:sectPr>
@@ -9161,7 +9341,7 @@
 </file>
 
 <file path=customXml/itemProps1.xml><?xml version="1.0" encoding="utf-8"?>
-<ds:datastoreItem xmlns:ds="http://schemas.openxmlformats.org/officeDocument/2006/customXml" ds:itemID="{EB70AA8B-51FE-4890-A398-BF9D109B0A5E}">
+<ds:datastoreItem xmlns:ds="http://schemas.openxmlformats.org/officeDocument/2006/customXml" ds:itemID="{1FF4F561-EAE1-49D8-B4F5-833EAC814D5C}">
   <ds:schemaRefs>
     <ds:schemaRef ds:uri="http://schemas.openxmlformats.org/officeDocument/2006/bibliography"/>
   </ds:schemaRefs>

</xml_diff>

<commit_message>
Još malo sređena dokumentacija
</commit_message>
<xml_diff>
--- a/Geometrijski_Algoritmi/docs/ga06_presekPravougaonika.docx
+++ b/Geometrijski_Algoritmi/docs/ga06_presekPravougaonika.docx
@@ -374,7 +374,23 @@
           <w:noProof/>
           <w:lang w:val="sr-Latn-CS"/>
         </w:rPr>
-        <w:t>), što ima veliku primenu u računarskoj grafici, ali i bazama podataka</w:t>
+        <w:t xml:space="preserve">), što ima veliku primenu u računarskoj grafici, </w:t>
+      </w:r>
+      <w:r>
+        <w:rPr>
+          <w:rFonts w:ascii="Times New Roman" w:eastAsia="Open Sans" w:hAnsi="Times New Roman" w:cs="Times New Roman"/>
+          <w:noProof/>
+          <w:lang w:val="sr-Latn-CS"/>
+        </w:rPr>
+        <w:t>robotici,</w:t>
+      </w:r>
+      <w:r>
+        <w:rPr>
+          <w:rFonts w:ascii="Times New Roman" w:eastAsia="Open Sans" w:hAnsi="Times New Roman" w:cs="Times New Roman"/>
+          <w:noProof/>
+          <w:lang w:val="sr-Latn-CS"/>
+        </w:rPr>
+        <w:t xml:space="preserve"> bazama podataka</w:t>
       </w:r>
       <w:r>
         <w:rPr>
@@ -406,15 +422,15 @@
           <w:noProof/>
           <w:lang w:val="sr-Latn-CS"/>
         </w:rPr>
-        <w:t>ne</w:t>
-      </w:r>
-      <w:r>
-        <w:rPr>
-          <w:rFonts w:ascii="Times New Roman" w:eastAsia="Open Sans" w:hAnsi="Times New Roman" w:cs="Times New Roman"/>
-          <w:noProof/>
-          <w:lang w:val="sr-Latn-CS"/>
-        </w:rPr>
-        <w:t>korektno dizajniran</w:t>
+        <w:t>loše</w:t>
+      </w:r>
+      <w:r>
+        <w:rPr>
+          <w:rFonts w:ascii="Times New Roman" w:eastAsia="Open Sans" w:hAnsi="Times New Roman" w:cs="Times New Roman"/>
+          <w:noProof/>
+          <w:lang w:val="sr-Latn-CS"/>
+        </w:rPr>
+        <w:t xml:space="preserve"> dizajniran</w:t>
       </w:r>
       <w:r>
         <w:rPr>
@@ -1513,7 +1529,22 @@
           <w:noProof/>
           <w:lang w:val="sr-Latn-CS"/>
         </w:rPr>
-        <w:t>performanse ne gore od kvadratnih – cenu pravljenja</w:t>
+        <w:t>performanse</w:t>
+      </w:r>
+      <w:r>
+        <w:rPr>
+          <w:rFonts w:ascii="Times New Roman" w:eastAsia="Open Sans" w:hAnsi="Times New Roman" w:cs="Times New Roman"/>
+          <w:noProof/>
+        </w:rPr>
+        <w:t xml:space="preserve"> </w:t>
+      </w:r>
+      <w:r>
+        <w:rPr>
+          <w:rFonts w:ascii="Times New Roman" w:eastAsia="Open Sans" w:hAnsi="Times New Roman" w:cs="Times New Roman"/>
+          <w:noProof/>
+          <w:lang w:val="sr-Latn-CS"/>
+        </w:rPr>
+        <w:t>ne gore od kvadratnih – cenu pravljenja</w:t>
       </w:r>
       <w:r>
         <w:rPr>
@@ -1667,7 +1698,23 @@
           <w:noProof/>
           <w:lang w:val="sr-Latn-CS"/>
         </w:rPr>
-        <w:t xml:space="preserve">, i cenu upita </w:t>
+        <w:t>, i cenu upita</w:t>
+      </w:r>
+      <w:r>
+        <w:rPr>
+          <w:rFonts w:ascii="Times New Roman" w:eastAsia="Open Sans" w:hAnsi="Times New Roman" w:cs="Times New Roman"/>
+          <w:noProof/>
+          <w:lang/>
+        </w:rPr>
+        <w:t>/pretrage</w:t>
+      </w:r>
+      <w:r>
+        <w:rPr>
+          <w:rFonts w:ascii="Times New Roman" w:eastAsia="Open Sans" w:hAnsi="Times New Roman" w:cs="Times New Roman"/>
+          <w:noProof/>
+          <w:lang w:val="sr-Latn-CS"/>
+        </w:rPr>
+        <w:t xml:space="preserve"> </w:t>
       </w:r>
       <m:oMath>
         <m:r>
@@ -1684,7 +1731,7 @@
             <w:noProof/>
             <w:lang w:val="sr-Latn-CS"/>
           </w:rPr>
-          <m:t>(</m:t>
+          <m:t>(k</m:t>
         </m:r>
         <m:func>
           <m:funcPr>
@@ -1721,22 +1768,6 @@
             </m:r>
           </m:e>
         </m:func>
-        <m:r>
-          <w:rPr>
-            <w:rFonts w:ascii="Cambria Math" w:eastAsia="Open Sans" w:hAnsi="Times New Roman" w:cs="Times New Roman"/>
-            <w:noProof/>
-            <w:lang w:val="sr-Latn-CS"/>
-          </w:rPr>
-          <m:t>+</m:t>
-        </m:r>
-        <m:r>
-          <w:rPr>
-            <w:rFonts w:ascii="Cambria Math" w:eastAsia="Open Sans" w:hAnsi="Cambria Math" w:cs="Times New Roman"/>
-            <w:noProof/>
-            <w:lang w:val="sr-Latn-CS"/>
-          </w:rPr>
-          <m:t>k</m:t>
-        </m:r>
         <m:r>
           <w:rPr>
             <w:rFonts w:ascii="Cambria Math" w:eastAsia="Open Sans" w:hAnsi="Times New Roman" w:cs="Times New Roman"/>
@@ -1925,6 +1956,41 @@
           </w:rPr>
           <m:t>k</m:t>
         </m:r>
+        <m:func>
+          <m:funcPr>
+            <m:ctrlPr>
+              <w:rPr>
+                <w:rFonts w:ascii="Cambria Math" w:eastAsia="Open Sans" w:hAnsi="Times New Roman" w:cs="Times New Roman"/>
+                <w:i/>
+                <w:noProof/>
+                <w:lang w:val="sr-Latn-CS"/>
+              </w:rPr>
+            </m:ctrlPr>
+          </m:funcPr>
+          <m:fName>
+            <m:r>
+              <m:rPr>
+                <m:sty m:val="p"/>
+              </m:rPr>
+              <w:rPr>
+                <w:rFonts w:ascii="Cambria Math" w:eastAsia="Open Sans" w:hAnsi="Times New Roman" w:cs="Times New Roman"/>
+                <w:noProof/>
+                <w:lang w:val="sr-Latn-CS"/>
+              </w:rPr>
+              <m:t>log</m:t>
+            </m:r>
+          </m:fName>
+          <m:e>
+            <m:r>
+              <w:rPr>
+                <w:rFonts w:ascii="Cambria Math" w:eastAsia="Open Sans" w:hAnsi="Cambria Math" w:cs="Times New Roman"/>
+                <w:noProof/>
+                <w:lang w:val="sr-Latn-CS"/>
+              </w:rPr>
+              <m:t>n</m:t>
+            </m:r>
+          </m:e>
+        </m:func>
         <m:r>
           <w:rPr>
             <w:rFonts w:ascii="Cambria Math" w:eastAsia="Open Sans" w:hAnsi="Times New Roman" w:cs="Times New Roman"/>
@@ -4242,31 +4308,15 @@
           <w:noProof/>
           <w:lang w:val="sr-Latn-CS"/>
         </w:rPr>
-        <w:t xml:space="preserve">, koji omogućava sveukupno linearni prolaz po broju preseka, po čemu je ovaj algoritam sličan prethodnom, zasnovanom na metodu brišuće prave. Glavna razlika je što se tamo kretalo kroz red događaja, dok je uređenje čuvano u </w:t>
-      </w:r>
-      <w:r>
-        <w:rPr>
-          <w:rFonts w:ascii="Times New Roman" w:eastAsia="Open Sans" w:hAnsi="Times New Roman" w:cs="Times New Roman"/>
-          <w:noProof/>
-          <w:lang w:val="sr-Latn-CS"/>
-        </w:rPr>
-        <w:t>statusu</w:t>
-      </w:r>
-      <w:r>
-        <w:rPr>
-          <w:rFonts w:ascii="Times New Roman" w:eastAsia="Open Sans" w:hAnsi="Times New Roman" w:cs="Times New Roman"/>
-          <w:noProof/>
-          <w:lang w:val="sr-Latn-CS"/>
-        </w:rPr>
-        <w:t>, a ovde se kreće kroz potprostore</w:t>
-      </w:r>
-      <w:r>
-        <w:rPr>
-          <w:rFonts w:ascii="Times New Roman" w:eastAsia="Open Sans" w:hAnsi="Times New Roman" w:cs="Times New Roman"/>
-          <w:noProof/>
-          <w:lang w:val="sr-Latn-CS"/>
-        </w:rPr>
-        <w:t xml:space="preserve"> (štaviše, moguće je niz </w:t>
+        <w:t>, koji omogućava sveukupno linearni prolaz po broju preseka</w:t>
+      </w:r>
+      <w:r>
+        <w:rPr>
+          <w:rFonts w:ascii="Times New Roman" w:eastAsia="Open Sans" w:hAnsi="Times New Roman" w:cs="Times New Roman"/>
+          <w:noProof/>
+          <w:lang w:val="sr-Latn-CS"/>
+        </w:rPr>
+        <w:t xml:space="preserve"> – </w:t>
       </w:r>
       <m:oMath>
         <m:r>
@@ -4275,7 +4325,37 @@
             <w:noProof/>
             <w:lang w:val="sr-Latn-CS"/>
           </w:rPr>
-          <m:t>V</m:t>
+          <m:t>O</m:t>
+        </m:r>
+        <m:d>
+          <m:dPr>
+            <m:ctrlPr>
+              <w:rPr>
+                <w:rFonts w:ascii="Cambria Math" w:eastAsia="Open Sans" w:hAnsi="Cambria Math" w:cs="Times New Roman"/>
+                <w:i/>
+                <w:noProof/>
+                <w:lang w:val="sr-Latn-CS"/>
+              </w:rPr>
+            </m:ctrlPr>
+          </m:dPr>
+          <m:e>
+            <m:r>
+              <w:rPr>
+                <w:rFonts w:ascii="Cambria Math" w:eastAsia="Open Sans" w:hAnsi="Cambria Math" w:cs="Times New Roman"/>
+                <w:noProof/>
+                <w:lang w:val="sr-Latn-CS"/>
+              </w:rPr>
+              <m:t>k</m:t>
+            </m:r>
+          </m:e>
+        </m:d>
+        <m:r>
+          <w:rPr>
+            <w:rFonts w:ascii="Cambria Math" w:eastAsia="Open Sans" w:hAnsi="Cambria Math" w:cs="Times New Roman"/>
+            <w:noProof/>
+            <w:lang w:val="sr-Latn-CS"/>
+          </w:rPr>
+          <m:t>.</m:t>
         </m:r>
       </m:oMath>
       <w:r>
@@ -4292,23 +4372,31 @@
           <w:noProof/>
           <w:lang w:val="sr-Latn-CS"/>
         </w:rPr>
-        <w:t xml:space="preserve">kroz rekurzivne pozive </w:t>
-      </w:r>
-      <w:r>
-        <w:rPr>
-          <w:rFonts w:ascii="Times New Roman" w:eastAsia="Open Sans" w:hAnsi="Times New Roman" w:cs="Times New Roman"/>
-          <w:noProof/>
-          <w:lang w:val="sr-Latn-CS"/>
-        </w:rPr>
-        <w:t>shvatiti kao implicitno segmentno stablo)</w:t>
-      </w:r>
-      <w:r>
-        <w:rPr>
-          <w:rFonts w:ascii="Times New Roman" w:eastAsia="Open Sans" w:hAnsi="Times New Roman" w:cs="Times New Roman"/>
-          <w:noProof/>
-          <w:lang w:val="sr-Latn-CS"/>
-        </w:rPr>
-        <w:t>, dok se uređenje čuva</w:t>
+        <w:t xml:space="preserve">To je glavna razlika u odnosu na metod brišuće prave, kod koga </w:t>
+      </w:r>
+      <w:r>
+        <w:rPr>
+          <w:rFonts w:ascii="Times New Roman" w:eastAsia="Open Sans" w:hAnsi="Times New Roman" w:cs="Times New Roman"/>
+          <w:noProof/>
+          <w:lang w:val="sr-Latn-CS"/>
+        </w:rPr>
+        <w:t>s</w:t>
+      </w:r>
+      <w:r>
+        <w:rPr>
+          <w:rFonts w:ascii="Times New Roman" w:eastAsia="Open Sans" w:hAnsi="Times New Roman" w:cs="Times New Roman"/>
+          <w:noProof/>
+          <w:lang w:val="sr-Latn-CS"/>
+        </w:rPr>
+        <w:t xml:space="preserve">e </w:t>
+      </w:r>
+      <w:r>
+        <w:rPr>
+          <w:rFonts w:ascii="Times New Roman" w:eastAsia="Open Sans" w:hAnsi="Times New Roman" w:cs="Times New Roman"/>
+          <w:noProof/>
+          <w:lang w:val="sr-Latn-CS"/>
+        </w:rPr>
+        <w:t>uređenje čuva</w:t>
       </w:r>
       <w:r>
         <w:rPr>
@@ -4324,7 +4412,252 @@
           <w:noProof/>
           <w:lang w:val="sr-Latn-CS"/>
         </w:rPr>
-        <w:t xml:space="preserve"> nizu koji se efikasno particioniše, odnosno ažurira pred svaki rekurzivni poziv</w:t>
+        <w:t xml:space="preserve"> statusu</w:t>
+      </w:r>
+      <w:r>
+        <w:rPr>
+          <w:rFonts w:ascii="Times New Roman" w:eastAsia="Open Sans" w:hAnsi="Times New Roman" w:cs="Times New Roman"/>
+          <w:noProof/>
+          <w:lang w:val="sr-Latn-CS"/>
+        </w:rPr>
+        <w:t xml:space="preserve"> </w:t>
+      </w:r>
+      <w:r>
+        <w:rPr>
+          <w:rFonts w:ascii="Times New Roman" w:eastAsia="Open Sans" w:hAnsi="Times New Roman" w:cs="Times New Roman"/>
+          <w:noProof/>
+          <w:lang w:val="sr-Latn-CS"/>
+        </w:rPr>
+        <w:t xml:space="preserve">(intervalnom stablu), </w:t>
+      </w:r>
+      <w:r>
+        <w:rPr>
+          <w:rFonts w:ascii="Times New Roman" w:eastAsia="Open Sans" w:hAnsi="Times New Roman" w:cs="Times New Roman"/>
+          <w:noProof/>
+          <w:lang w:val="sr-Latn-CS"/>
+        </w:rPr>
+        <w:t>sa</w:t>
+      </w:r>
+      <w:r>
+        <w:rPr>
+          <w:rFonts w:ascii="Times New Roman" w:eastAsia="Open Sans" w:hAnsi="Times New Roman" w:cs="Times New Roman"/>
+          <w:noProof/>
+          <w:lang w:val="sr-Latn-CS"/>
+        </w:rPr>
+        <w:t xml:space="preserve"> ukupn</w:t>
+      </w:r>
+      <w:r>
+        <w:rPr>
+          <w:rFonts w:ascii="Times New Roman" w:eastAsia="Open Sans" w:hAnsi="Times New Roman" w:cs="Times New Roman"/>
+          <w:noProof/>
+          <w:lang w:val="sr-Latn-CS"/>
+        </w:rPr>
+        <w:t>im</w:t>
+      </w:r>
+      <w:r>
+        <w:rPr>
+          <w:rFonts w:ascii="Times New Roman" w:eastAsia="Open Sans" w:hAnsi="Times New Roman" w:cs="Times New Roman"/>
+          <w:noProof/>
+          <w:lang w:val="sr-Latn-CS"/>
+        </w:rPr>
+        <w:t xml:space="preserve"> vreme</w:t>
+      </w:r>
+      <w:r>
+        <w:rPr>
+          <w:rFonts w:ascii="Times New Roman" w:eastAsia="Open Sans" w:hAnsi="Times New Roman" w:cs="Times New Roman"/>
+          <w:noProof/>
+          <w:lang w:val="sr-Latn-CS"/>
+        </w:rPr>
+        <w:t xml:space="preserve">nom upita </w:t>
+      </w:r>
+      <w:r>
+        <w:rPr>
+          <w:rFonts w:ascii="Times New Roman" w:eastAsia="Open Sans" w:hAnsi="Times New Roman" w:cs="Times New Roman"/>
+          <w:noProof/>
+          <w:lang w:val="sr-Latn-CS"/>
+        </w:rPr>
+        <w:t>nešto</w:t>
+      </w:r>
+      <w:r>
+        <w:rPr>
+          <w:rFonts w:ascii="Times New Roman" w:eastAsia="Open Sans" w:hAnsi="Times New Roman" w:cs="Times New Roman"/>
+          <w:noProof/>
+          <w:lang w:val="sr-Latn-CS"/>
+        </w:rPr>
+        <w:t xml:space="preserve"> gorim</w:t>
+      </w:r>
+      <w:r>
+        <w:rPr>
+          <w:rFonts w:ascii="Times New Roman" w:eastAsia="Open Sans" w:hAnsi="Times New Roman" w:cs="Times New Roman"/>
+          <w:noProof/>
+          <w:lang w:val="sr-Latn-CS"/>
+        </w:rPr>
+        <w:t xml:space="preserve"> od linearnog</w:t>
+      </w:r>
+      <w:r>
+        <w:rPr>
+          <w:rFonts w:ascii="Times New Roman" w:eastAsia="Open Sans" w:hAnsi="Times New Roman" w:cs="Times New Roman"/>
+          <w:noProof/>
+          <w:lang w:val="sr-Latn-CS"/>
+        </w:rPr>
+        <w:t xml:space="preserve"> – </w:t>
+      </w:r>
+      <m:oMath>
+        <m:r>
+          <w:rPr>
+            <w:rFonts w:ascii="Cambria Math" w:eastAsia="Open Sans" w:hAnsi="Cambria Math" w:cs="Times New Roman"/>
+            <w:noProof/>
+            <w:lang w:val="sr-Latn-CS"/>
+          </w:rPr>
+          <m:t>O</m:t>
+        </m:r>
+        <m:r>
+          <w:rPr>
+            <w:rFonts w:ascii="Cambria Math" w:eastAsia="Open Sans" w:hAnsi="Times New Roman" w:cs="Times New Roman"/>
+            <w:noProof/>
+            <w:lang w:val="sr-Latn-CS"/>
+          </w:rPr>
+          <m:t>(k</m:t>
+        </m:r>
+        <m:func>
+          <m:funcPr>
+            <m:ctrlPr>
+              <w:rPr>
+                <w:rFonts w:ascii="Cambria Math" w:eastAsia="Open Sans" w:hAnsi="Times New Roman" w:cs="Times New Roman"/>
+                <w:i/>
+                <w:noProof/>
+                <w:lang w:val="sr-Latn-CS"/>
+              </w:rPr>
+            </m:ctrlPr>
+          </m:funcPr>
+          <m:fName>
+            <m:r>
+              <m:rPr>
+                <m:sty m:val="p"/>
+              </m:rPr>
+              <w:rPr>
+                <w:rFonts w:ascii="Cambria Math" w:eastAsia="Open Sans" w:hAnsi="Times New Roman" w:cs="Times New Roman"/>
+                <w:noProof/>
+                <w:lang w:val="sr-Latn-CS"/>
+              </w:rPr>
+              <m:t>log</m:t>
+            </m:r>
+          </m:fName>
+          <m:e>
+            <m:r>
+              <w:rPr>
+                <w:rFonts w:ascii="Cambria Math" w:eastAsia="Open Sans" w:hAnsi="Cambria Math" w:cs="Times New Roman"/>
+                <w:noProof/>
+                <w:lang w:val="sr-Latn-CS"/>
+              </w:rPr>
+              <m:t>n</m:t>
+            </m:r>
+          </m:e>
+        </m:func>
+        <m:r>
+          <w:rPr>
+            <w:rFonts w:ascii="Cambria Math" w:eastAsia="Open Sans" w:hAnsi="Times New Roman" w:cs="Times New Roman"/>
+            <w:noProof/>
+            <w:lang w:val="sr-Latn-CS"/>
+          </w:rPr>
+          <m:t>)</m:t>
+        </m:r>
+      </m:oMath>
+      <w:r>
+        <w:rPr>
+          <w:rFonts w:ascii="Times New Roman" w:eastAsia="Open Sans" w:hAnsi="Times New Roman" w:cs="Times New Roman"/>
+          <w:noProof/>
+          <w:lang w:val="sr-Latn-CS"/>
+        </w:rPr>
+        <w:t xml:space="preserve">, dok </w:t>
+      </w:r>
+      <w:r>
+        <w:rPr>
+          <w:rFonts w:ascii="Times New Roman" w:eastAsia="Open Sans" w:hAnsi="Times New Roman" w:cs="Times New Roman"/>
+          <w:noProof/>
+          <w:lang w:val="sr-Latn-CS"/>
+        </w:rPr>
+        <w:t xml:space="preserve">je </w:t>
+      </w:r>
+      <w:r>
+        <w:rPr>
+          <w:rFonts w:ascii="Times New Roman" w:eastAsia="Open Sans" w:hAnsi="Times New Roman" w:cs="Times New Roman"/>
+          <w:noProof/>
+          <w:lang w:val="sr-Latn-CS"/>
+        </w:rPr>
+        <w:t xml:space="preserve">ovde </w:t>
+      </w:r>
+      <w:r>
+        <w:rPr>
+          <w:rFonts w:ascii="Times New Roman" w:eastAsia="Open Sans" w:hAnsi="Times New Roman" w:cs="Times New Roman"/>
+          <w:noProof/>
+          <w:lang w:val="sr-Latn-CS"/>
+        </w:rPr>
+        <w:t>to olakš</w:t>
+      </w:r>
+      <w:r>
+        <w:rPr>
+          <w:rFonts w:ascii="Times New Roman" w:eastAsia="Open Sans" w:hAnsi="Times New Roman" w:cs="Times New Roman"/>
+          <w:noProof/>
+          <w:lang w:val="sr-Latn-CS"/>
+        </w:rPr>
+        <w:t>an</w:t>
+      </w:r>
+      <w:r>
+        <w:rPr>
+          <w:rFonts w:ascii="Times New Roman" w:eastAsia="Open Sans" w:hAnsi="Times New Roman" w:cs="Times New Roman"/>
+          <w:noProof/>
+          <w:lang w:val="sr-Latn-CS"/>
+        </w:rPr>
+        <w:t>o</w:t>
+      </w:r>
+      <w:r>
+        <w:rPr>
+          <w:rFonts w:ascii="Times New Roman" w:eastAsia="Open Sans" w:hAnsi="Times New Roman" w:cs="Times New Roman"/>
+          <w:noProof/>
+          <w:lang w:val="sr-Latn-CS"/>
+        </w:rPr>
+        <w:t xml:space="preserve"> </w:t>
+      </w:r>
+      <w:r>
+        <w:rPr>
+          <w:rFonts w:ascii="Times New Roman" w:eastAsia="Open Sans" w:hAnsi="Times New Roman" w:cs="Times New Roman"/>
+          <w:noProof/>
+          <w:lang w:val="sr-Latn-CS"/>
+        </w:rPr>
+        <w:t>niz</w:t>
+      </w:r>
+      <w:r>
+        <w:rPr>
+          <w:rFonts w:ascii="Times New Roman" w:eastAsia="Open Sans" w:hAnsi="Times New Roman" w:cs="Times New Roman"/>
+          <w:noProof/>
+          <w:lang w:val="sr-Latn-CS"/>
+        </w:rPr>
+        <w:t>om</w:t>
+      </w:r>
+      <w:r>
+        <w:rPr>
+          <w:rFonts w:ascii="Times New Roman" w:eastAsia="Open Sans" w:hAnsi="Times New Roman" w:cs="Times New Roman"/>
+          <w:noProof/>
+          <w:lang w:val="sr-Latn-CS"/>
+        </w:rPr>
+        <w:t xml:space="preserve"> koji se </w:t>
+      </w:r>
+      <w:r>
+        <w:rPr>
+          <w:rFonts w:ascii="Times New Roman" w:eastAsia="Open Sans" w:hAnsi="Times New Roman" w:cs="Times New Roman"/>
+          <w:noProof/>
+          <w:lang w:val="sr-Latn-CS"/>
+        </w:rPr>
+        <w:t>lako</w:t>
+      </w:r>
+      <w:r>
+        <w:rPr>
+          <w:rFonts w:ascii="Times New Roman" w:eastAsia="Open Sans" w:hAnsi="Times New Roman" w:cs="Times New Roman"/>
+          <w:noProof/>
+          <w:lang w:val="sr-Latn-CS"/>
+        </w:rPr>
+        <w:t xml:space="preserve"> particioniše, odnosno ažurira pred svaki rekurzivni poziv</w:t>
       </w:r>
       <w:r>
         <w:rPr>
@@ -4340,23 +4673,103 @@
           <w:noProof/>
           <w:lang w:val="sr-Latn-CS"/>
         </w:rPr>
-        <w:t>Dakle, i ovde je ukupno vreme</w:t>
-      </w:r>
-      <w:r>
-        <w:rPr>
-          <w:rFonts w:ascii="Times New Roman" w:eastAsia="Open Sans" w:hAnsi="Times New Roman" w:cs="Times New Roman"/>
-          <w:noProof/>
-          <w:lang w:val="sr-Latn-CS"/>
-        </w:rPr>
-        <w:t xml:space="preserve"> izvršavanja</w:t>
-      </w:r>
-      <w:r>
-        <w:rPr>
-          <w:rFonts w:ascii="Times New Roman" w:eastAsia="Open Sans" w:hAnsi="Times New Roman" w:cs="Times New Roman"/>
-          <w:noProof/>
-          <w:lang w:val="sr-Latn-CS"/>
-        </w:rPr>
-        <w:t xml:space="preserve"> reda </w:t>
+        <w:t xml:space="preserve">Dodatno, tamo se </w:t>
+      </w:r>
+      <w:r>
+        <w:rPr>
+          <w:rFonts w:ascii="Times New Roman" w:eastAsia="Open Sans" w:hAnsi="Times New Roman" w:cs="Times New Roman"/>
+          <w:noProof/>
+          <w:lang w:val="sr-Latn-CS"/>
+        </w:rPr>
+        <w:t xml:space="preserve">eksplicitno </w:t>
+      </w:r>
+      <w:r>
+        <w:rPr>
+          <w:rFonts w:ascii="Times New Roman" w:eastAsia="Open Sans" w:hAnsi="Times New Roman" w:cs="Times New Roman"/>
+          <w:noProof/>
+          <w:lang w:val="sr-Latn-CS"/>
+        </w:rPr>
+        <w:t>kre</w:t>
+      </w:r>
+      <w:r>
+        <w:rPr>
+          <w:rFonts w:ascii="Times New Roman" w:eastAsia="Open Sans" w:hAnsi="Times New Roman" w:cs="Times New Roman"/>
+          <w:noProof/>
+          <w:lang w:val="sr-Latn-CS"/>
+        </w:rPr>
+        <w:t>će</w:t>
+      </w:r>
+      <w:r>
+        <w:rPr>
+          <w:rFonts w:ascii="Times New Roman" w:eastAsia="Open Sans" w:hAnsi="Times New Roman" w:cs="Times New Roman"/>
+          <w:noProof/>
+          <w:lang w:val="sr-Latn-CS"/>
+        </w:rPr>
+        <w:t xml:space="preserve"> kroz</w:t>
+      </w:r>
+      <w:r>
+        <w:rPr>
+          <w:rFonts w:ascii="Times New Roman" w:eastAsia="Open Sans" w:hAnsi="Times New Roman" w:cs="Times New Roman"/>
+          <w:noProof/>
+          <w:lang w:val="sr-Latn-CS"/>
+        </w:rPr>
+        <w:t xml:space="preserve"> </w:t>
+      </w:r>
+      <w:r>
+        <w:rPr>
+          <w:rFonts w:ascii="Times New Roman" w:eastAsia="Open Sans" w:hAnsi="Times New Roman" w:cs="Times New Roman"/>
+          <w:noProof/>
+          <w:lang w:val="sr-Latn-CS"/>
+        </w:rPr>
+        <w:t>red događaja, a ovde</w:t>
+      </w:r>
+      <w:r>
+        <w:rPr>
+          <w:rFonts w:ascii="Times New Roman" w:eastAsia="Open Sans" w:hAnsi="Times New Roman" w:cs="Times New Roman"/>
+          <w:noProof/>
+          <w:lang w:val="sr-Latn-CS"/>
+        </w:rPr>
+        <w:t xml:space="preserve"> implicitno</w:t>
+      </w:r>
+      <w:r>
+        <w:rPr>
+          <w:rFonts w:ascii="Times New Roman" w:eastAsia="Open Sans" w:hAnsi="Times New Roman" w:cs="Times New Roman"/>
+          <w:noProof/>
+          <w:lang w:val="sr-Latn-CS"/>
+        </w:rPr>
+        <w:t xml:space="preserve"> kroz potprostore. </w:t>
+      </w:r>
+      <w:r>
+        <w:rPr>
+          <w:rFonts w:ascii="Times New Roman" w:eastAsia="Open Sans" w:hAnsi="Times New Roman" w:cs="Times New Roman"/>
+          <w:noProof/>
+          <w:lang w:val="sr-Latn-CS"/>
+        </w:rPr>
+        <w:t>Sveukupno je stoga vreme izvršavanja strategi</w:t>
+      </w:r>
+      <w:r>
+        <w:rPr>
+          <w:rFonts w:ascii="Times New Roman" w:eastAsia="Open Sans" w:hAnsi="Times New Roman" w:cs="Times New Roman"/>
+          <w:noProof/>
+          <w:lang w:val="sr-Latn-CS"/>
+        </w:rPr>
+        <w:t>je podeli pa vladaj</w:t>
+      </w:r>
+      <w:r>
+        <w:rPr>
+          <w:rFonts w:ascii="Times New Roman" w:eastAsia="Open Sans" w:hAnsi="Times New Roman" w:cs="Times New Roman"/>
+          <w:noProof/>
+          <w:lang w:val="sr-Latn-CS"/>
+        </w:rPr>
+        <w:t xml:space="preserve"> </w:t>
+      </w:r>
+      <w:r>
+        <w:rPr>
+          <w:rFonts w:ascii="Times New Roman" w:eastAsia="Open Sans" w:hAnsi="Times New Roman" w:cs="Times New Roman"/>
+          <w:noProof/>
+          <w:lang w:val="sr-Latn-CS"/>
+        </w:rPr>
+        <w:t xml:space="preserve">reda </w:t>
       </w:r>
       <m:oMath>
         <m:r>
@@ -4469,7 +4882,63 @@
           <w:noProof/>
           <w:lang w:val="sr-Latn-CS"/>
         </w:rPr>
-        <w:t>Sveukupno gledano, oba algoritma su jednakog asimptotskog ponašanja. Štaviše, moguće je pokazati da je to ponašanje i asimptotski optimalno</w:t>
+        <w:t>Zajedno</w:t>
+      </w:r>
+      <w:r>
+        <w:rPr>
+          <w:rFonts w:ascii="Times New Roman" w:eastAsia="Open Sans" w:hAnsi="Times New Roman" w:cs="Times New Roman"/>
+          <w:noProof/>
+          <w:lang w:val="sr-Latn-CS"/>
+        </w:rPr>
+        <w:t xml:space="preserve"> gledano, </w:t>
+      </w:r>
+      <w:r>
+        <w:rPr>
+          <w:rFonts w:ascii="Times New Roman" w:eastAsia="Open Sans" w:hAnsi="Times New Roman" w:cs="Times New Roman"/>
+          <w:noProof/>
+          <w:lang w:val="sr-Latn-CS"/>
+        </w:rPr>
+        <w:t>drugi</w:t>
+      </w:r>
+      <w:r>
+        <w:rPr>
+          <w:rFonts w:ascii="Times New Roman" w:eastAsia="Open Sans" w:hAnsi="Times New Roman" w:cs="Times New Roman"/>
+          <w:noProof/>
+          <w:lang w:val="sr-Latn-CS"/>
+        </w:rPr>
+        <w:t xml:space="preserve"> algorit</w:t>
+      </w:r>
+      <w:r>
+        <w:rPr>
+          <w:rFonts w:ascii="Times New Roman" w:eastAsia="Open Sans" w:hAnsi="Times New Roman" w:cs="Times New Roman"/>
+          <w:noProof/>
+          <w:lang w:val="sr-Latn-CS"/>
+        </w:rPr>
+        <w:t>am</w:t>
+      </w:r>
+      <w:r>
+        <w:rPr>
+          <w:rFonts w:ascii="Times New Roman" w:eastAsia="Open Sans" w:hAnsi="Times New Roman" w:cs="Times New Roman"/>
+          <w:noProof/>
+          <w:lang w:val="sr-Latn-CS"/>
+        </w:rPr>
+        <w:t xml:space="preserve"> </w:t>
+      </w:r>
+      <w:r>
+        <w:rPr>
+          <w:rFonts w:ascii="Times New Roman" w:eastAsia="Open Sans" w:hAnsi="Times New Roman" w:cs="Times New Roman"/>
+          <w:noProof/>
+          <w:lang w:val="sr-Latn-CS"/>
+        </w:rPr>
+        <w:t>je boljeg</w:t>
+      </w:r>
+      <w:r>
+        <w:rPr>
+          <w:rFonts w:ascii="Times New Roman" w:eastAsia="Open Sans" w:hAnsi="Times New Roman" w:cs="Times New Roman"/>
+          <w:noProof/>
+          <w:lang w:val="sr-Latn-CS"/>
+        </w:rPr>
+        <w:t xml:space="preserve"> asimptotskog ponašanja. Štaviše, moguće je pokazati da je to ponašanje i asimptotski optimalno</w:t>
       </w:r>
       <w:r>
         <w:rPr>
@@ -4541,7 +5010,23 @@
           <w:noProof/>
           <w:lang w:val="sr-Latn-CS"/>
         </w:rPr>
-        <w:t xml:space="preserve"> Oba algoritma su asimptotski jednaka i optimalna i po prostornoj složenosti. Naime, ne računajući prostor neophodan za skladištenje skupa preseka, koji je očekivano reda </w:t>
+        <w:t xml:space="preserve"> Oba algoritma su as</w:t>
+      </w:r>
+      <w:r>
+        <w:rPr>
+          <w:rFonts w:ascii="Times New Roman" w:eastAsia="Open Sans" w:hAnsi="Times New Roman" w:cs="Times New Roman"/>
+          <w:noProof/>
+          <w:lang w:val="sr-Latn-CS"/>
+        </w:rPr>
+        <w:t xml:space="preserve">imptotski jednaka i optimalna </w:t>
+      </w:r>
+      <w:r>
+        <w:rPr>
+          <w:rFonts w:ascii="Times New Roman" w:eastAsia="Open Sans" w:hAnsi="Times New Roman" w:cs="Times New Roman"/>
+          <w:noProof/>
+          <w:lang w:val="sr-Latn-CS"/>
+        </w:rPr>
+        <w:t xml:space="preserve">po prostornoj složenosti. Naime, ne računajući prostor neophodan za skladištenje skupa preseka, koji je očekivano reda </w:t>
       </w:r>
       <m:oMath>
         <m:r>
@@ -5878,29 +6363,7 @@
           <w:szCs w:val="26"/>
           <w:lang w:val="sr-Latn-CS"/>
         </w:rPr>
-        <w:t xml:space="preserve">enje efikasnosti </w:t>
-      </w:r>
-      <w:r>
-        <w:rPr>
-          <w:rFonts w:ascii="Times New Roman" w:eastAsia="Open Sans" w:hAnsi="Times New Roman" w:cs="Times New Roman"/>
-          <w:b/>
-          <w:noProof/>
-          <w:sz w:val="26"/>
-          <w:szCs w:val="26"/>
-          <w:lang w:val="sr-Latn-CS"/>
-        </w:rPr>
-        <w:t>optimalnih</w:t>
-      </w:r>
-      <w:r>
-        <w:rPr>
-          <w:rFonts w:ascii="Times New Roman" w:eastAsia="Open Sans" w:hAnsi="Times New Roman" w:cs="Times New Roman"/>
-          <w:b/>
-          <w:noProof/>
-          <w:sz w:val="26"/>
-          <w:szCs w:val="26"/>
-          <w:lang w:val="sr-Latn-CS"/>
-        </w:rPr>
-        <w:t xml:space="preserve"> algorit</w:t>
+        <w:t>enje efikasnosti algorit</w:t>
       </w:r>
       <w:r>
         <w:rPr>
@@ -5975,7 +6438,23 @@
           <w:noProof/>
           <w:lang w:val="sr-Latn-CS"/>
         </w:rPr>
-        <w:t>grafik zavisnosti vremena izvršavanja predloženih algoritama od veličine slučajnog ulaza. Primetna je njihova istovetna asim</w:t>
+        <w:t xml:space="preserve">grafik zavisnosti vremena izvršavanja predloženih algoritama od veličine slučajnog ulaza. Primetna je njihova </w:t>
+      </w:r>
+      <w:r>
+        <w:rPr>
+          <w:rFonts w:ascii="Times New Roman" w:eastAsia="Open Sans" w:hAnsi="Times New Roman" w:cs="Times New Roman"/>
+          <w:noProof/>
+          <w:lang w:val="sr-Latn-CS"/>
+        </w:rPr>
+        <w:t>slična</w:t>
+      </w:r>
+      <w:r>
+        <w:rPr>
+          <w:rFonts w:ascii="Times New Roman" w:eastAsia="Open Sans" w:hAnsi="Times New Roman" w:cs="Times New Roman"/>
+          <w:noProof/>
+          <w:lang w:val="sr-Latn-CS"/>
+        </w:rPr>
+        <w:t xml:space="preserve"> asim</w:t>
       </w:r>
       <w:r>
         <w:rPr>
@@ -5999,7 +6478,23 @@
           <w:noProof/>
           <w:lang w:val="sr-Latn-CS"/>
         </w:rPr>
-        <w:t xml:space="preserve">, ali i prednost </w:t>
+        <w:t xml:space="preserve">, ali </w:t>
+      </w:r>
+      <w:r>
+        <w:rPr>
+          <w:rFonts w:ascii="Times New Roman" w:eastAsia="Open Sans" w:hAnsi="Times New Roman" w:cs="Times New Roman"/>
+          <w:noProof/>
+          <w:lang w:val="sr-Latn-CS"/>
+        </w:rPr>
+        <w:t>je ipak naglašena</w:t>
+      </w:r>
+      <w:r>
+        <w:rPr>
+          <w:rFonts w:ascii="Times New Roman" w:eastAsia="Open Sans" w:hAnsi="Times New Roman" w:cs="Times New Roman"/>
+          <w:noProof/>
+          <w:lang w:val="sr-Latn-CS"/>
+        </w:rPr>
+        <w:t xml:space="preserve"> prednost </w:t>
       </w:r>
       <w:r>
         <w:rPr>
@@ -6087,7 +6582,15 @@
           <w:noProof/>
           <w:lang w:val="sr-Latn-CS"/>
         </w:rPr>
-        <w:t>) u konstantnim faktorima.</w:t>
+        <w:t>)</w:t>
+      </w:r>
+      <w:r>
+        <w:rPr>
+          <w:rFonts w:ascii="Times New Roman" w:eastAsia="Open Sans" w:hAnsi="Times New Roman" w:cs="Times New Roman"/>
+          <w:noProof/>
+          <w:lang w:val="sr-Latn-CS"/>
+        </w:rPr>
+        <w:t>.</w:t>
       </w:r>
     </w:p>
     <w:p>
@@ -6312,7 +6815,6 @@
           <w:color w:val="B45F06"/>
           <w:sz w:val="28"/>
           <w:szCs w:val="28"/>
-          <w:lang/>
         </w:rPr>
       </w:pPr>
       <w:r>
@@ -8210,7 +8712,6 @@
           <w:color w:val="B45F06"/>
           <w:sz w:val="28"/>
           <w:szCs w:val="28"/>
-          <w:lang/>
         </w:rPr>
       </w:pPr>
       <w:r>
@@ -9341,7 +9842,7 @@
 </file>
 
 <file path=customXml/itemProps1.xml><?xml version="1.0" encoding="utf-8"?>
-<ds:datastoreItem xmlns:ds="http://schemas.openxmlformats.org/officeDocument/2006/customXml" ds:itemID="{1FF4F561-EAE1-49D8-B4F5-833EAC814D5C}">
+<ds:datastoreItem xmlns:ds="http://schemas.openxmlformats.org/officeDocument/2006/customXml" ds:itemID="{C673F169-EADB-41FC-B6C6-21A9B1A08DBA}">
   <ds:schemaRefs>
     <ds:schemaRef ds:uri="http://schemas.openxmlformats.org/officeDocument/2006/bibliography"/>
   </ds:schemaRefs>

</xml_diff>